<commit_message>
app workflow description in english
</commit_message>
<xml_diff>
--- a/src/main/resources/user_stories/app description.docx
+++ b/src/main/resources/user_stories/app description.docx
@@ -2394,381 +2394,719 @@
     </w:p>
     <w:p>
       <w:pPr>
-        <w:rPr>
-          <w:sz w:val="32"/>
-        </w:rPr>
-      </w:pPr>
-      <w:r>
-        <w:rPr>
-          <w:sz w:val="32"/>
-        </w:rPr>
-        <w:tab/>
-        <w:t>Після проходження авторизації як Студент, користувач потрапляє на сторінку з розкладом для групи, в якій навчається студент. В лівій частині екрану є спеціальна панель з вибором вкладок. Для Студента доступно дві вкладки: перша вкладка – Розклад, друга – Профіль. Вкладка розклад передбачає тільки перегляд без можливості редагування. Розклад має вигляд таблиці, де рядками є номери занять від 1 до 4, а стовпчиками – дні тижня Пн – Пт. На перетині знаходиться ячейка з описом Заняття. Це прямокутник з назвою курсу, номером аудиторії та прізвищем Викладача. У вкладці профіль є поля для вводу Ім’я, прізвища, логіну та паролю студента. Та є кнопка «Зберегти», після натискання якої відповідні дані зберігаються в базі даних.</w:t>
-      </w:r>
-    </w:p>
-    <w:p>
-      <w:pPr>
-        <w:rPr>
-          <w:sz w:val="32"/>
-        </w:rPr>
-      </w:pPr>
-    </w:p>
-    <w:p>
-      <w:pPr>
-        <w:rPr>
-          <w:sz w:val="32"/>
-        </w:rPr>
-      </w:pPr>
-      <w:r>
-        <w:rPr>
-          <w:sz w:val="32"/>
-        </w:rPr>
-        <w:lastRenderedPageBreak/>
-        <w:tab/>
-        <w:t>Після проходження авторизації як викладач, відображається сторінка з розкладом викладача. Тут є інформаційна строка з назвою курсу, який веде викладач. Також є фільтр за Групою (можна обрати «Всі групи»).</w:t>
-      </w:r>
-      <w:r>
-        <w:rPr>
-          <w:sz w:val="32"/>
-        </w:rPr>
-        <w:t xml:space="preserve"> Розклад викладача виглядає за формою як і у студента. Але у ячейках вказується інша інформація: назва групи та кабінет. Викладач має можливість редагувати певною мірою свій розклад. При наведенні мишкою на певну зону ячейки, з’являється іконка «редагування». Натиснувши на неї з’являється форма редагування ячейки. В цій формі можна вказати групу і аудиторію. Групи і аудиторії треба вибрати із випадаючого списку. Цей список містить тільки ті групи і аудиторії, які не зайняті в цей час. Можна зробити ячейку пустою. Викладач може перейти до вкладки «Профіль» на лівій боковій панелі, яка має такий же вигляд, як і у Студента.</w:t>
-      </w:r>
-    </w:p>
-    <w:p>
-      <w:pPr>
-        <w:rPr>
-          <w:sz w:val="32"/>
-        </w:rPr>
-      </w:pPr>
-      <w:r>
-        <w:rPr>
-          <w:sz w:val="32"/>
-        </w:rPr>
-        <w:tab/>
-      </w:r>
-    </w:p>
-    <w:p>
-      <w:pPr>
-        <w:rPr>
-          <w:sz w:val="32"/>
-        </w:rPr>
-      </w:pPr>
-      <w:r>
-        <w:rPr>
-          <w:sz w:val="32"/>
-        </w:rPr>
-        <w:t xml:space="preserve">Після проходження авторизації як </w:t>
-      </w:r>
-      <w:r>
-        <w:rPr>
-          <w:sz w:val="32"/>
-        </w:rPr>
-        <w:t>Адмін,</w:t>
-      </w:r>
-      <w:r>
-        <w:rPr>
-          <w:sz w:val="32"/>
-        </w:rPr>
-        <w:t xml:space="preserve"> </w:t>
-      </w:r>
-      <w:r>
-        <w:rPr>
-          <w:sz w:val="32"/>
-        </w:rPr>
-        <w:t xml:space="preserve">відображається сторінка з розкладом </w:t>
-      </w:r>
-      <w:r>
-        <w:rPr>
-          <w:sz w:val="32"/>
-        </w:rPr>
-        <w:t>Університету</w:t>
-      </w:r>
-      <w:r>
-        <w:rPr>
-          <w:sz w:val="32"/>
-        </w:rPr>
-        <w:t>.</w:t>
-      </w:r>
-      <w:r>
-        <w:rPr>
-          <w:sz w:val="32"/>
-        </w:rPr>
-        <w:t xml:space="preserve"> Тут присутні фільтри за Групою, за Курсом та за Викладачем. Також строкою нижче є чотири чекбокси: Група, Аудиторія, Курс, Викладач. За допомогою фільтрів можна переглядати розклад потрібного вигляду: наприклад, розклад якоїсь групи чи розклад якогось викладача. Вибравши Всі групи та Всі викладачі, отримаємо Загальний розклад Університету. При цьому ячейки будуть містити</w:t>
-      </w:r>
-      <w:r>
-        <w:rPr>
-          <w:sz w:val="32"/>
-        </w:rPr>
-        <w:t xml:space="preserve"> заняття, розміщені у стовпчик. Це заняття, що проходять паралельно в визначений час.</w:t>
-      </w:r>
-      <w:r>
-        <w:rPr>
-          <w:sz w:val="32"/>
-        </w:rPr>
-        <w:t xml:space="preserve"> </w:t>
-      </w:r>
-      <w:r>
-        <w:rPr>
-          <w:sz w:val="32"/>
-        </w:rPr>
-        <w:t xml:space="preserve">Також тут є функція редагування розкладу, аналогічна описаній для Викладача. Тільки можна редагувати окрім групи і аудиторії також і викладача. Також допустима ситуація, що внесені зміни тимчасово конфліктуватимуть з іншими частинами розкладу (як два заняття у одного викладача одночасно). Такі заняття мають підсвічуватись іншим кольором (червоним), сигналізуючи про конфлікт. Це потрібно, щоб Адмін міг замінити місцями заняття, цим самим, відредагувавши друге заняття, виправити конфлікт. </w:t>
-      </w:r>
-      <w:r>
-        <w:rPr>
-          <w:sz w:val="32"/>
-        </w:rPr>
-        <w:t xml:space="preserve">   </w:t>
-      </w:r>
-    </w:p>
-    <w:p>
-      <w:pPr>
-        <w:rPr>
-          <w:sz w:val="32"/>
-        </w:rPr>
-      </w:pPr>
-      <w:r>
-        <w:rPr>
-          <w:sz w:val="32"/>
-        </w:rPr>
-        <w:t xml:space="preserve">Для Адміна також існує вкладка «Профіль», аналогічна Студенту та Викладачу. </w:t>
-      </w:r>
-    </w:p>
-    <w:p>
-      <w:pPr>
-        <w:rPr>
-          <w:sz w:val="32"/>
-        </w:rPr>
-      </w:pPr>
-      <w:r>
-        <w:rPr>
-          <w:sz w:val="32"/>
-        </w:rPr>
-        <w:t>Для Адміна на лівій боковій панелі доступна вкладка «Користувачі». Тут є фільтр за ролями (Студент, Викладач, Адмін, Усі). Тут відображається перелік строк з ім’ям, прізвищем та роллю користувача. Правіше кожного користувача є дві кнопки – видалити та редагувати. Внизу таблиці є кнопка «додати», натиснувши яку відкривається спеціальна форма створення нового користувача. Там є два поля для імені та прізвища. Також є випадаючий список для ролі.</w:t>
-      </w:r>
-      <w:r>
-        <w:rPr>
-          <w:sz w:val="32"/>
-        </w:rPr>
-        <w:t xml:space="preserve"> При виборі ролі Викладач, з’являється додатковий випадаючий список з переліком курсів, з яких треба вибрати курс, що веде цей викладач. При виборі ролі Студент, з’являється </w:t>
-      </w:r>
-      <w:r>
-        <w:rPr>
-          <w:sz w:val="32"/>
-        </w:rPr>
-        <w:lastRenderedPageBreak/>
-        <w:t>випадаючий список з групами. Для ролі Адмін нічого не змінюється. Внизу форми дві кнопки – ок і відміна.</w:t>
-      </w:r>
-      <w:r>
-        <w:rPr>
-          <w:sz w:val="32"/>
-        </w:rPr>
-        <w:t xml:space="preserve"> </w:t>
-      </w:r>
-    </w:p>
-    <w:p>
-      <w:pPr>
-        <w:rPr>
-          <w:sz w:val="32"/>
-        </w:rPr>
-      </w:pPr>
-    </w:p>
-    <w:p>
-      <w:pPr>
-        <w:rPr>
-          <w:sz w:val="32"/>
-        </w:rPr>
-      </w:pPr>
-      <w:r>
-        <w:rPr>
-          <w:sz w:val="32"/>
-        </w:rPr>
-        <w:t>Для Адміна на лівій боковій панелі доступна вкладка «</w:t>
-      </w:r>
-      <w:r>
-        <w:rPr>
-          <w:sz w:val="32"/>
-        </w:rPr>
-        <w:t>Курси</w:t>
-      </w:r>
-      <w:r>
-        <w:rPr>
-          <w:sz w:val="32"/>
-        </w:rPr>
-        <w:t>».</w:t>
-      </w:r>
-      <w:r>
-        <w:rPr>
-          <w:sz w:val="32"/>
-        </w:rPr>
-        <w:t xml:space="preserve"> Тут представлені як строки курси з стопчиками: порядковий номер, назва курсу, опис курсу. Правіше кожного курсу є кнопки «редагувати» та «видалити». Внизу всіх курсів є кнопка «Додати», після натискання якої, з’являється форма з полями для вводу «Назва» та більшим полем «Опис». Внизу форми кнопки ок та відміна.</w:t>
-      </w:r>
-    </w:p>
-    <w:p>
-      <w:pPr>
-        <w:rPr>
-          <w:sz w:val="32"/>
-        </w:rPr>
-      </w:pPr>
-    </w:p>
-    <w:p>
-      <w:pPr>
-        <w:rPr>
-          <w:sz w:val="32"/>
-        </w:rPr>
-      </w:pPr>
-      <w:r>
-        <w:rPr>
-          <w:sz w:val="32"/>
-        </w:rPr>
-        <w:t>Для Адміна на лівій боковій панелі доступна вкладка «</w:t>
-      </w:r>
-      <w:r>
-        <w:rPr>
-          <w:sz w:val="32"/>
-        </w:rPr>
-        <w:t>Групи</w:t>
-      </w:r>
-      <w:r>
-        <w:rPr>
-          <w:sz w:val="32"/>
-        </w:rPr>
-        <w:t>».</w:t>
-      </w:r>
-      <w:r>
-        <w:rPr>
-          <w:sz w:val="32"/>
-        </w:rPr>
-        <w:t xml:space="preserve"> </w:t>
-      </w:r>
-      <w:r>
-        <w:rPr>
-          <w:sz w:val="32"/>
-        </w:rPr>
-        <w:t xml:space="preserve">Тут представлені як строки </w:t>
-      </w:r>
-      <w:r>
-        <w:rPr>
-          <w:sz w:val="32"/>
-        </w:rPr>
-        <w:t>групи</w:t>
-      </w:r>
-      <w:r>
-        <w:rPr>
-          <w:sz w:val="32"/>
-        </w:rPr>
-        <w:t xml:space="preserve"> з сто</w:t>
-      </w:r>
-      <w:r>
-        <w:rPr>
-          <w:sz w:val="32"/>
-        </w:rPr>
-        <w:t>в</w:t>
+        <w:jc w:val="center"/>
+        <w:rPr>
+          <w:b/>
+          <w:sz w:val="40"/>
+          <w:lang w:val="en-US"/>
+        </w:rPr>
+      </w:pPr>
+      <w:r>
+        <w:rPr>
+          <w:b/>
+          <w:sz w:val="40"/>
+          <w:lang w:val="en-US"/>
+        </w:rPr>
+        <w:t>Work flow</w:t>
       </w:r>
       <w:bookmarkStart w:id="0" w:name="_GoBack"/>
       <w:bookmarkEnd w:id="0"/>
-      <w:r>
-        <w:rPr>
-          <w:sz w:val="32"/>
-        </w:rPr>
-        <w:t xml:space="preserve">пчиками: порядковий номер, назва </w:t>
-      </w:r>
-      <w:r>
-        <w:rPr>
-          <w:sz w:val="32"/>
-        </w:rPr>
-        <w:t>групи</w:t>
-      </w:r>
-      <w:r>
-        <w:rPr>
-          <w:sz w:val="32"/>
-        </w:rPr>
-        <w:t>. Правіше кожно</w:t>
-      </w:r>
-      <w:r>
-        <w:rPr>
-          <w:sz w:val="32"/>
-        </w:rPr>
-        <w:t>ї</w:t>
-      </w:r>
-      <w:r>
-        <w:rPr>
-          <w:sz w:val="32"/>
+    </w:p>
+    <w:p>
+      <w:pPr>
+        <w:rPr>
+          <w:sz w:val="32"/>
+        </w:rPr>
+      </w:pPr>
+      <w:r>
+        <w:rPr>
+          <w:sz w:val="32"/>
+        </w:rPr>
+        <w:t>After authorization as a Student, the user gets to the page with the schedule for the group in which the student studies. In the left part of the screen there is a special panel with a selection of tabs. Two tabs are available for the Student: the first tab is Schedule, the second is Profile. The schedule tab provides only viewing without the possibility of editing. The schedule has the form of a table, where the rows are the numbers of classes from 1 to 4, and the columns are the days of the week, Mon-Fri. At the intersection there is a cell with a description of the Lesson. This is a rectangle with the name of the course, the classroom number and the teacher's</w:t>
+      </w:r>
+      <w:r>
+        <w:rPr>
+          <w:sz w:val="32"/>
+          <w:lang w:val="en-US"/>
+        </w:rPr>
+        <w:t xml:space="preserve"> first name and</w:t>
+      </w:r>
+      <w:r>
+        <w:rPr>
+          <w:sz w:val="32"/>
+        </w:rPr>
+        <w:t xml:space="preserve"> last name. The profile tab has fields for entering the student's</w:t>
+      </w:r>
+      <w:r>
+        <w:rPr>
+          <w:sz w:val="32"/>
+          <w:lang w:val="en-US"/>
+        </w:rPr>
+        <w:t xml:space="preserve"> first</w:t>
+      </w:r>
+      <w:r>
+        <w:rPr>
+          <w:sz w:val="32"/>
+        </w:rPr>
+        <w:t xml:space="preserve"> name, </w:t>
+      </w:r>
+      <w:r>
+        <w:rPr>
+          <w:sz w:val="32"/>
+          <w:lang w:val="en-US"/>
+        </w:rPr>
+        <w:t xml:space="preserve"> last </w:t>
+      </w:r>
+      <w:r>
+        <w:rPr>
+          <w:sz w:val="32"/>
+        </w:rPr>
+        <w:t xml:space="preserve">name, </w:t>
+      </w:r>
+      <w:r>
+        <w:rPr>
+          <w:sz w:val="32"/>
+          <w:lang w:val="en-US"/>
+        </w:rPr>
+        <w:lastRenderedPageBreak/>
+        <w:t>username</w:t>
+      </w:r>
+      <w:r>
+        <w:rPr>
+          <w:sz w:val="32"/>
+        </w:rPr>
+        <w:t xml:space="preserve"> and password. </w:t>
+      </w:r>
+      <w:r>
+        <w:rPr>
+          <w:sz w:val="32"/>
+          <w:lang w:val="en-US"/>
+        </w:rPr>
+        <w:t>T</w:t>
+      </w:r>
+      <w:r>
+        <w:rPr>
+          <w:sz w:val="32"/>
+        </w:rPr>
+        <w:t>here is a "Save" button, after clicking which the corresponding data is saved in the database.</w:t>
+      </w:r>
+    </w:p>
+    <w:p>
+      <w:pPr>
+        <w:rPr>
+          <w:sz w:val="32"/>
+        </w:rPr>
+      </w:pPr>
+    </w:p>
+    <w:p>
+      <w:pPr>
+        <w:rPr>
+          <w:sz w:val="32"/>
+        </w:rPr>
+      </w:pPr>
+      <w:r>
+        <w:rPr>
+          <w:sz w:val="32"/>
+        </w:rPr>
+        <w:t xml:space="preserve">After authorization as a </w:t>
+      </w:r>
+      <w:r>
+        <w:rPr>
+          <w:sz w:val="32"/>
+          <w:lang w:val="en-US"/>
+        </w:rPr>
+        <w:t>T</w:t>
+      </w:r>
+      <w:r>
+        <w:rPr>
+          <w:sz w:val="32"/>
+        </w:rPr>
+        <w:t xml:space="preserve">eacher, the page with the teacher's schedule is displayed. There is an informational line with the name of the course taught by the teacher. There is also a filter by Group (you can select "All groups"). The teacher's schedule looks like a student's schedule. But other information is indicated in the cells: the name of the group and the cabinet. The teacher has the opportunity to edit his schedule to some extent. When hovering the mouse over a certain area of the cell, the "editing" icon appears. By clicking on it, the cell editing form appears. In this form, you can specify the group and the </w:t>
+      </w:r>
+      <w:r>
+        <w:rPr>
+          <w:sz w:val="32"/>
+          <w:lang w:val="en-US"/>
+        </w:rPr>
+        <w:t>Classroom</w:t>
+      </w:r>
+      <w:r>
+        <w:rPr>
+          <w:sz w:val="32"/>
+        </w:rPr>
+        <w:t xml:space="preserve">. Groups and </w:t>
+      </w:r>
+      <w:r>
+        <w:rPr>
+          <w:sz w:val="32"/>
+          <w:lang w:val="en-US"/>
+        </w:rPr>
+        <w:t>Classrooms</w:t>
+      </w:r>
+      <w:r>
+        <w:rPr>
+          <w:sz w:val="32"/>
+        </w:rPr>
+        <w:t xml:space="preserve"> must be selected from the drop-down list. This list contains only those groups and </w:t>
+      </w:r>
+      <w:r>
+        <w:rPr>
+          <w:sz w:val="32"/>
+          <w:lang w:val="en-US"/>
+        </w:rPr>
+        <w:t>Classrooms</w:t>
+      </w:r>
+      <w:r>
+        <w:rPr>
+          <w:sz w:val="32"/>
+        </w:rPr>
+        <w:t xml:space="preserve"> that are not busy at this time. You can make the cell empty. The Teacher can go to the Profile tab on the left sidebar, which looks the same as the Student's.</w:t>
+      </w:r>
+    </w:p>
+    <w:p>
+      <w:pPr>
+        <w:rPr>
+          <w:sz w:val="32"/>
+          <w:lang w:val="en-US"/>
+        </w:rPr>
+      </w:pPr>
+      <w:r>
+        <w:rPr>
+          <w:sz w:val="32"/>
+          <w:lang w:val="en-US"/>
         </w:rPr>
         <w:t xml:space="preserve"> </w:t>
       </w:r>
-      <w:r>
-        <w:rPr>
-          <w:sz w:val="32"/>
-        </w:rPr>
-        <w:t>групи</w:t>
-      </w:r>
-      <w:r>
-        <w:rPr>
-          <w:sz w:val="32"/>
-        </w:rPr>
-        <w:t xml:space="preserve"> є кнопки «редагувати» та «видалити». Внизу всіх </w:t>
-      </w:r>
-      <w:r>
-        <w:rPr>
-          <w:sz w:val="32"/>
-        </w:rPr>
-        <w:t>груп</w:t>
-      </w:r>
-      <w:r>
-        <w:rPr>
-          <w:sz w:val="32"/>
-        </w:rPr>
-        <w:t xml:space="preserve"> є кнопка «Додати», після натискання якої, з’являється форма з пол</w:t>
-      </w:r>
-      <w:r>
-        <w:rPr>
-          <w:sz w:val="32"/>
-        </w:rPr>
-        <w:t>е</w:t>
-      </w:r>
-      <w:r>
-        <w:rPr>
-          <w:sz w:val="32"/>
-        </w:rPr>
-        <w:t>м для вводу «Назва». Внизу форми кнопки ок та відміна.</w:t>
-      </w:r>
-    </w:p>
-    <w:p>
-      <w:pPr>
-        <w:rPr>
-          <w:sz w:val="32"/>
-        </w:rPr>
-      </w:pPr>
-    </w:p>
-    <w:p>
-      <w:pPr>
-        <w:rPr>
-          <w:sz w:val="32"/>
-        </w:rPr>
-      </w:pPr>
-      <w:r>
-        <w:rPr>
-          <w:sz w:val="32"/>
-        </w:rPr>
-        <w:t>Для Адміна на лівій боковій панелі доступна вкладка «</w:t>
-      </w:r>
-      <w:r>
-        <w:rPr>
-          <w:sz w:val="32"/>
-        </w:rPr>
-        <w:t>Навчальна програма</w:t>
-      </w:r>
-      <w:r>
-        <w:rPr>
-          <w:sz w:val="32"/>
-        </w:rPr>
-        <w:t>».</w:t>
-      </w:r>
-      <w:r>
-        <w:rPr>
-          <w:sz w:val="32"/>
-        </w:rPr>
-        <w:t xml:space="preserve"> Відображається таблиця з рядками-групами та стовпчиками-курсами. На перетині в ячейці вказане число, що означає кількість занять на тиждень. Число може бути 0, що означає, що для цього курсу в цій групі нема занять в цьому семестрі. Ця навчальна програма є основою для складання розкладу. Навчальна програма відповідає певним вимогам навчального процесу, а саме:</w:t>
+    </w:p>
+    <w:p>
+      <w:pPr>
+        <w:rPr>
+          <w:sz w:val="32"/>
+        </w:rPr>
+      </w:pPr>
+      <w:r>
+        <w:rPr>
+          <w:sz w:val="32"/>
+        </w:rPr>
+        <w:t xml:space="preserve">After authorization as an Admin, the page with the schedule of the University is displayed. There are filters by Group, by Course and by Teacher. There are also four checkboxes below the term: Group, </w:t>
+      </w:r>
+      <w:r>
+        <w:rPr>
+          <w:sz w:val="32"/>
+          <w:lang w:val="en-US"/>
+        </w:rPr>
+        <w:t>Classroom</w:t>
+      </w:r>
+      <w:r>
+        <w:rPr>
+          <w:sz w:val="32"/>
+        </w:rPr>
+        <w:t xml:space="preserve">, Course, Teacher. With the help of filters, you can view the schedule of the desired type: for example, the schedule of some group or the schedule of some teacher. After selecting All groups and All teachers, we will get the General schedule of the University. At the same time, cells will contain </w:t>
+      </w:r>
+      <w:r>
+        <w:rPr>
+          <w:sz w:val="32"/>
+          <w:lang w:val="en-US"/>
+        </w:rPr>
+        <w:t>Lessons</w:t>
+      </w:r>
+      <w:r>
+        <w:rPr>
+          <w:sz w:val="32"/>
+        </w:rPr>
+        <w:t xml:space="preserve"> placed in a column. These are </w:t>
+      </w:r>
+      <w:r>
+        <w:rPr>
+          <w:sz w:val="32"/>
+        </w:rPr>
+        <w:t xml:space="preserve">Lessons </w:t>
+      </w:r>
+      <w:r>
+        <w:rPr>
+          <w:sz w:val="32"/>
+        </w:rPr>
+        <w:t xml:space="preserve">that take place in parallel at a certain time. There is also a schedule editing function, similar to the one described for the Teacher. </w:t>
+      </w:r>
+      <w:r>
+        <w:rPr>
+          <w:sz w:val="32"/>
+          <w:lang w:val="en-US"/>
+        </w:rPr>
+        <w:t>Admin</w:t>
+      </w:r>
+      <w:r>
+        <w:rPr>
+          <w:sz w:val="32"/>
+        </w:rPr>
+        <w:t xml:space="preserve"> can edit group and the audience</w:t>
+      </w:r>
+      <w:r>
+        <w:rPr>
+          <w:sz w:val="32"/>
+          <w:lang w:val="en-US"/>
+        </w:rPr>
+        <w:t xml:space="preserve"> of the lesson</w:t>
+      </w:r>
+      <w:r>
+        <w:rPr>
+          <w:sz w:val="32"/>
+        </w:rPr>
+        <w:t xml:space="preserve">. It is also possible that the changes made will temporarily conflict with other parts of the schedule (such as two classes with the same teacher at the same time). Such activities should be illuminated in a different color (red), signaling a conflict. This is necessary so that the Admin can replace the </w:t>
+      </w:r>
+      <w:r>
+        <w:rPr>
+          <w:sz w:val="32"/>
+          <w:lang w:val="en-US"/>
+        </w:rPr>
+        <w:t>Lessons</w:t>
+      </w:r>
+      <w:r>
+        <w:rPr>
+          <w:sz w:val="32"/>
+        </w:rPr>
+        <w:t xml:space="preserve">, thereby correcting the conflict by editing the second </w:t>
+      </w:r>
+      <w:r>
+        <w:rPr>
+          <w:sz w:val="32"/>
+          <w:lang w:val="en-US"/>
+        </w:rPr>
+        <w:t>Lesson</w:t>
+      </w:r>
+      <w:r>
+        <w:rPr>
+          <w:sz w:val="32"/>
+        </w:rPr>
+        <w:t>.</w:t>
+      </w:r>
+    </w:p>
+    <w:p>
+      <w:pPr>
+        <w:rPr>
+          <w:sz w:val="32"/>
+        </w:rPr>
+      </w:pPr>
+      <w:r>
+        <w:rPr>
+          <w:sz w:val="32"/>
+        </w:rPr>
+        <w:t>For Admin, there is also a "Profile" tab, similar to Student and Teacher.</w:t>
+      </w:r>
+    </w:p>
+    <w:p>
+      <w:pPr>
+        <w:rPr>
+          <w:sz w:val="32"/>
+        </w:rPr>
+      </w:pPr>
+      <w:r>
+        <w:rPr>
+          <w:sz w:val="32"/>
+        </w:rPr>
+        <w:t>For Admin, the Users tab is available on the left sidebar. There is a filter by roles (Student, Teacher, Admin, All). A list of terms with</w:t>
+      </w:r>
+      <w:r>
+        <w:rPr>
+          <w:sz w:val="32"/>
+          <w:lang w:val="en-US"/>
+        </w:rPr>
+        <w:t xml:space="preserve"> </w:t>
+      </w:r>
+      <w:r>
+        <w:rPr>
+          <w:sz w:val="32"/>
+        </w:rPr>
+        <w:t>serial number</w:t>
+      </w:r>
+      <w:r>
+        <w:rPr>
+          <w:sz w:val="32"/>
+          <w:lang w:val="en-US"/>
+        </w:rPr>
+        <w:t>,</w:t>
+      </w:r>
+      <w:r>
+        <w:rPr>
+          <w:sz w:val="32"/>
+        </w:rPr>
+        <w:t xml:space="preserve"> the user's</w:t>
+      </w:r>
+      <w:r>
+        <w:rPr>
+          <w:sz w:val="32"/>
+          <w:lang w:val="en-US"/>
+        </w:rPr>
+        <w:t xml:space="preserve"> first</w:t>
+      </w:r>
+      <w:r>
+        <w:rPr>
+          <w:sz w:val="32"/>
+        </w:rPr>
+        <w:t xml:space="preserve"> name, </w:t>
+      </w:r>
+      <w:r>
+        <w:rPr>
+          <w:sz w:val="32"/>
+          <w:lang w:val="en-US"/>
+        </w:rPr>
+        <w:t xml:space="preserve">last </w:t>
+      </w:r>
+      <w:r>
+        <w:rPr>
+          <w:sz w:val="32"/>
+        </w:rPr>
+        <w:t xml:space="preserve">name and role is displayed here. To the right of each user there are two buttons - delete and edit. At the bottom of the table there is an "add" button, clicking on which opens a special form for creating a new user. There are two fields for first </w:t>
+      </w:r>
+      <w:r>
+        <w:rPr>
+          <w:sz w:val="32"/>
+        </w:rPr>
+        <w:lastRenderedPageBreak/>
+        <w:t>name and last name. There is also a drop-down list for the role. When selecting the Teacher role, an additional drop-down list appears with a list of courses from which you must select a course taught by this teacher. When selecting the Student role, a drop-down list with groups appears. Nothing changes for the Admin role. At the bottom of the form there are two buttons - ok and cancel.</w:t>
+      </w:r>
+    </w:p>
+    <w:p>
+      <w:pPr>
+        <w:rPr>
+          <w:sz w:val="32"/>
+        </w:rPr>
+      </w:pPr>
+    </w:p>
+    <w:p>
+      <w:pPr>
+        <w:rPr>
+          <w:sz w:val="32"/>
+        </w:rPr>
+      </w:pPr>
+      <w:r>
+        <w:rPr>
+          <w:sz w:val="32"/>
+        </w:rPr>
+        <w:t>For Admin, the "Courses" tab is available on the left sidebar. Courses with stacks are presented here as terms: serial number, course name, course description. To the right of each course there are "edit" and "delete" buttons. At the bottom of all courses there is an "Add" button, after clicking on which, a form with input fields "Name" and a larger field "Description" appears. At the bottom of the form are OK and cancel buttons.</w:t>
+      </w:r>
+    </w:p>
+    <w:p>
+      <w:pPr>
+        <w:rPr>
+          <w:sz w:val="32"/>
+        </w:rPr>
+      </w:pPr>
+    </w:p>
+    <w:p>
+      <w:pPr>
+        <w:rPr>
+          <w:sz w:val="32"/>
+        </w:rPr>
+      </w:pPr>
+      <w:r>
+        <w:rPr>
+          <w:sz w:val="32"/>
+        </w:rPr>
+        <w:t>For Admin, the "Groups" tab is available on the left sidebar. Here are presented as group terms with columns: serial number, group name. To the right of each group there are "edit" and "delete" buttons. At the bottom of all groups there is an "Add" button, after clicking which a form with a field for entering "Name" appears. At the bottom of the form are OK and cancel buttons.</w:t>
+      </w:r>
+    </w:p>
+    <w:p>
+      <w:pPr>
+        <w:rPr>
+          <w:sz w:val="32"/>
+        </w:rPr>
+      </w:pPr>
+    </w:p>
+    <w:p>
+      <w:pPr>
+        <w:rPr>
+          <w:sz w:val="32"/>
+        </w:rPr>
+      </w:pPr>
+      <w:r>
+        <w:rPr>
+          <w:sz w:val="32"/>
+        </w:rPr>
+        <w:t>For Admin, the Curriculum tab is available on the left sidebar. A table with rows-groups and columns-courses is displayed. At the intersection, a number is indicated in the cell, which means the number of classes per week. The number can be 0, which means that there are no classes for this course in this group this semester. This curriculum is the basis of the timetable. The educational program meets certain requirements of the educational process, namely:</w:t>
+      </w:r>
+    </w:p>
+    <w:p>
+      <w:pPr>
+        <w:rPr>
+          <w:sz w:val="32"/>
+        </w:rPr>
+      </w:pPr>
+      <w:r>
+        <w:rPr>
+          <w:sz w:val="32"/>
+        </w:rPr>
+        <w:t>- The total number of all classes per week for a separate group should be from 12 to 18 inclusive.</w:t>
+      </w:r>
+    </w:p>
+    <w:p>
+      <w:pPr>
+        <w:rPr>
+          <w:sz w:val="32"/>
+        </w:rPr>
+      </w:pPr>
+      <w:r>
+        <w:rPr>
+          <w:sz w:val="32"/>
+        </w:rPr>
+        <w:t>- Normally, one course should have no more than 3 lessons per week.</w:t>
+      </w:r>
+    </w:p>
+    <w:p>
+      <w:pPr>
+        <w:rPr>
+          <w:sz w:val="32"/>
+        </w:rPr>
+      </w:pPr>
+      <w:r>
+        <w:rPr>
+          <w:sz w:val="32"/>
+        </w:rPr>
+        <w:t xml:space="preserve">- The number of courses for one group should be </w:t>
+      </w:r>
+      <w:r>
+        <w:rPr>
+          <w:sz w:val="32"/>
+          <w:lang w:val="en-US"/>
+        </w:rPr>
+        <w:t>from 5 to 11</w:t>
+      </w:r>
+      <w:r>
+        <w:rPr>
+          <w:sz w:val="32"/>
+        </w:rPr>
+        <w:t>.</w:t>
+      </w:r>
+    </w:p>
+    <w:p>
+      <w:pPr>
+        <w:rPr>
+          <w:sz w:val="32"/>
+        </w:rPr>
+      </w:pPr>
+      <w:r>
+        <w:rPr>
+          <w:sz w:val="32"/>
+        </w:rPr>
+        <w:t xml:space="preserve">Next to the table (perhaps on the right) there is a button "Generate random training program" - this is for testing purposes. When you click on a cell with a number, this number is edited. </w:t>
+      </w:r>
+      <w:r>
+        <w:rPr>
+          <w:sz w:val="32"/>
+        </w:rPr>
+        <w:t xml:space="preserve">At the bottom, under the table, there is a large "Generate University Timetable" button, by clicking on which the algorithm for selecting the University Timetable variant is executed, taking into account all input data and </w:t>
+      </w:r>
+      <w:r>
+        <w:rPr>
+          <w:sz w:val="32"/>
+        </w:rPr>
+        <w:lastRenderedPageBreak/>
+        <w:t xml:space="preserve">restrictions. The input data are the list of Students, the list of Groups, the list of Teachers, the list of Courses, the list of </w:t>
+      </w:r>
+      <w:r>
+        <w:rPr>
+          <w:sz w:val="32"/>
+          <w:lang w:val="en-US"/>
+        </w:rPr>
+        <w:t>Classrooms</w:t>
+      </w:r>
+      <w:r>
+        <w:rPr>
+          <w:sz w:val="32"/>
+        </w:rPr>
+        <w:t xml:space="preserve"> and the Curriculum. In the event that it was not possible to generate the schedule, a message is displayed indicating what needs to be corrected before the next attempt. For example: "There are not enough free classrooms" or "There are not enough teachers", etc. Upon successful attempt to generate a schedule, the schedule tab opens automatically and the generated schedule is displayed.</w:t>
+      </w:r>
+    </w:p>
+    <w:p>
+      <w:pPr>
+        <w:rPr>
+          <w:sz w:val="32"/>
+        </w:rPr>
+      </w:pPr>
+    </w:p>
+    <w:p>
+      <w:pPr>
+        <w:rPr>
+          <w:sz w:val="32"/>
+        </w:rPr>
+      </w:pPr>
+    </w:p>
+    <w:p>
+      <w:pPr>
+        <w:rPr>
+          <w:sz w:val="32"/>
+        </w:rPr>
+      </w:pPr>
+      <w:r>
+        <w:rPr>
+          <w:sz w:val="32"/>
+        </w:rPr>
+        <w:t>Після проходження авторизації як Студент, користувач потрапляє на сторінку з розкладом для групи, в якій навчається студент. В лівій частині екрану є спеціальна панель з вибором вкладок. Для Студента доступно дві вкладки: перша вкладка – Розклад, друга – Профіль. Вкладка розклад передбачає тільки перегляд без можливості редагування. Розклад має вигляд таблиці, де рядками є номери занять від 1 до 4, а стовпчиками – дні тижня Пн – Пт. На перетині знаходиться ячейка з описом Заняття. Це прямокутник з назвою курсу, номером аудиторії та прізвищем Викладача. У вкладці профіль є поля для вводу Ім’я, прізвища, логіну та паролю студента. Та є кнопка «Зберегти», після натискання якої відповідні дані зберігаються в базі даних.</w:t>
+      </w:r>
+    </w:p>
+    <w:p>
+      <w:pPr>
+        <w:rPr>
+          <w:sz w:val="32"/>
+        </w:rPr>
+      </w:pPr>
+    </w:p>
+    <w:p>
+      <w:pPr>
+        <w:rPr>
+          <w:sz w:val="32"/>
+        </w:rPr>
+      </w:pPr>
+      <w:r>
+        <w:rPr>
+          <w:sz w:val="32"/>
+        </w:rPr>
+        <w:tab/>
+        <w:t>Після проходження авторизації як викладач, відображається сторінка з розкладом викладача. Тут є інформаційна строка з назвою курсу, який веде викладач. Також є фільтр за Групою (можна обрати «Всі групи»). Розклад викладача виглядає за формою як і у студента. Але у ячейках вказується інша інформація: назва групи та кабінет. Викладач має можливість редагувати певною мірою свій розклад. При наведенні мишкою на певну зону ячейки, з’являється іконка «редагування». Натиснувши на неї з’являється форма редагування ячейки. В цій формі можна вказати групу і аудиторію. Групи і аудиторії треба вибрати із випадаючого списку. Цей список містить тільки ті групи і аудиторії, які не зайняті в цей час. Можна зробити ячейку пустою. Викладач може перейти до вкладки «Профіль» на лівій боковій панелі, яка має такий же вигляд, як і у Студента.</w:t>
+      </w:r>
+    </w:p>
+    <w:p>
+      <w:pPr>
+        <w:rPr>
+          <w:sz w:val="32"/>
+        </w:rPr>
+      </w:pPr>
+      <w:r>
+        <w:rPr>
+          <w:sz w:val="32"/>
+        </w:rPr>
+        <w:tab/>
+      </w:r>
+    </w:p>
+    <w:p>
+      <w:pPr>
+        <w:rPr>
+          <w:sz w:val="32"/>
+        </w:rPr>
+      </w:pPr>
+      <w:r>
+        <w:rPr>
+          <w:sz w:val="32"/>
+        </w:rPr>
+        <w:t>Після проходження авторизації як Адмін,</w:t>
+      </w:r>
+      <w:r>
+        <w:rPr>
+          <w:sz w:val="32"/>
+        </w:rPr>
+        <w:t xml:space="preserve"> </w:t>
+      </w:r>
+      <w:r>
+        <w:rPr>
+          <w:sz w:val="32"/>
+        </w:rPr>
+        <w:t xml:space="preserve">відображається сторінка з розкладом Університету. Тут присутні фільтри за Групою, за Курсом та за Викладачем. Також строкою нижче є чотири чекбокси: Група, Аудиторія, Курс, Викладач. За </w:t>
+      </w:r>
+      <w:r>
+        <w:rPr>
+          <w:sz w:val="32"/>
+        </w:rPr>
+        <w:lastRenderedPageBreak/>
+        <w:t xml:space="preserve">допомогою фільтрів можна переглядати розклад потрібного вигляду: наприклад, розклад якоїсь групи чи розклад якогось викладача. Вибравши Всі групи та Всі викладачі, отримаємо Загальний розклад Університету. При цьому ячейки будуть містити заняття, розміщені у стовпчик. Це заняття, що проходять паралельно в визначений час. Також тут є функція редагування розкладу, аналогічна описаній для Викладача. Тільки можна редагувати окрім групи і аудиторії також і викладача. Також допустима ситуація, що внесені зміни тимчасово конфліктуватимуть з іншими частинами розкладу (як два заняття у одного викладача одночасно). Такі заняття мають підсвічуватись іншим кольором (червоним), сигналізуючи про конфлікт. Це потрібно, щоб Адмін міг замінити місцями заняття, цим самим, відредагувавши друге заняття, виправити конфлікт.    </w:t>
+      </w:r>
+    </w:p>
+    <w:p>
+      <w:pPr>
+        <w:rPr>
+          <w:sz w:val="32"/>
+        </w:rPr>
+      </w:pPr>
+      <w:r>
+        <w:rPr>
+          <w:sz w:val="32"/>
+        </w:rPr>
+        <w:t xml:space="preserve">Для Адміна також існує вкладка «Профіль», аналогічна Студенту та Викладачу. </w:t>
+      </w:r>
+    </w:p>
+    <w:p>
+      <w:pPr>
+        <w:rPr>
+          <w:sz w:val="32"/>
+        </w:rPr>
+      </w:pPr>
+      <w:r>
+        <w:rPr>
+          <w:sz w:val="32"/>
+        </w:rPr>
+        <w:t xml:space="preserve">Для Адміна на лівій боковій панелі доступна вкладка «Користувачі». Тут є фільтр за ролями (Студент, Викладач, Адмін, Усі). Тут відображається перелік строк з ім’ям, прізвищем та роллю користувача. Правіше кожного користувача є дві кнопки – видалити та редагувати. Внизу таблиці є кнопка «додати», натиснувши яку відкривається спеціальна форма створення нового користувача. Там є два поля для імені та прізвища. Також є випадаючий список для ролі. При виборі ролі Викладач, з’являється додатковий випадаючий список з переліком курсів, з яких треба вибрати курс, що веде цей викладач. При виборі ролі Студент, з’являється випадаючий список з групами. Для ролі Адмін нічого не змінюється. Внизу форми дві кнопки – ок і відміна. </w:t>
+      </w:r>
+    </w:p>
+    <w:p>
+      <w:pPr>
+        <w:rPr>
+          <w:sz w:val="32"/>
+        </w:rPr>
+      </w:pPr>
+    </w:p>
+    <w:p>
+      <w:pPr>
+        <w:rPr>
+          <w:sz w:val="32"/>
+        </w:rPr>
+      </w:pPr>
+      <w:r>
+        <w:rPr>
+          <w:sz w:val="32"/>
+        </w:rPr>
+        <w:t>Для Адміна на лівій боковій панелі доступна вкладка «Курси». Тут представлені як строки курси з стопчиками: порядковий номер, назва курсу, опис курсу. Правіше кожного курсу є кнопки «редагувати» та «видалити». Внизу всіх курсів є кнопка «Додати», після натискання якої, з’являється форма з полями для вводу «Назва» та більшим полем «Опис». Внизу форми кнопки ок та відміна.</w:t>
+      </w:r>
+    </w:p>
+    <w:p>
+      <w:pPr>
+        <w:rPr>
+          <w:sz w:val="32"/>
+        </w:rPr>
+      </w:pPr>
+    </w:p>
+    <w:p>
+      <w:pPr>
+        <w:rPr>
+          <w:sz w:val="32"/>
+        </w:rPr>
+      </w:pPr>
+      <w:r>
+        <w:rPr>
+          <w:sz w:val="32"/>
+        </w:rPr>
+        <w:t>Для Адміна на лівій боковій панелі доступна вкладка «Групи».</w:t>
+      </w:r>
+      <w:r>
+        <w:rPr>
+          <w:sz w:val="32"/>
+        </w:rPr>
+        <w:t xml:space="preserve"> </w:t>
+      </w:r>
+      <w:r>
+        <w:rPr>
+          <w:sz w:val="32"/>
+        </w:rPr>
+        <w:t>Тут представлені як строки групи з стовпчиками: порядковий номер, назва групи. Правіше кожної групи є кнопки «редагувати» та «видалити». Внизу всіх груп є кнопка «Додати», після натискання якої, з’являється форма з полем для вводу «Назва». Внизу форми кнопки ок та відміна.</w:t>
+      </w:r>
+    </w:p>
+    <w:p>
+      <w:pPr>
+        <w:rPr>
+          <w:sz w:val="32"/>
+        </w:rPr>
+      </w:pPr>
+    </w:p>
+    <w:p>
+      <w:pPr>
+        <w:rPr>
+          <w:sz w:val="32"/>
+        </w:rPr>
+      </w:pPr>
+      <w:r>
+        <w:rPr>
+          <w:sz w:val="32"/>
+        </w:rPr>
+        <w:lastRenderedPageBreak/>
+        <w:t>Для Адміна на лівій боковій панелі доступна вкладка «Навчальна програма». Відображається таблиця з рядками-групами та стовпчиками-курсами. На перетині в ячейці вказане число, що означає кількість занять на тиждень. Число може бути 0, що означає, що для цього курсу в цій групі нема занять в цьому семестрі. Ця навчальна програма є основою для складання розкладу. Навчальна програма відповідає певним вимогам навчального процесу, а саме:</w:t>
       </w:r>
     </w:p>
     <w:p>
@@ -2822,78 +3160,21 @@
         <w:rPr>
           <w:sz w:val="32"/>
         </w:rPr>
-        <w:t xml:space="preserve">Мінімальна кількість курсів для одної групи має бути </w:t>
-      </w:r>
-      <w:r>
-        <w:rPr>
-          <w:sz w:val="32"/>
-        </w:rPr>
-        <w:t>7.</w:t>
-      </w:r>
-    </w:p>
-    <w:p>
-      <w:pPr>
-        <w:rPr>
-          <w:sz w:val="32"/>
-        </w:rPr>
-      </w:pPr>
-      <w:r>
-        <w:rPr>
-          <w:sz w:val="32"/>
-        </w:rPr>
-        <w:t xml:space="preserve">Біля таблиці (можливо праворуч) є кнопка «Згенерувати випадкову навчальну програму» - це для тестових цілей. При натисканні на ячейку з цифрою відбувається редагування цієї цифри. Внизу під таблицею є велика кнопка «Згенерувати Розклад Університету», натиснувши на яку виконується алгоритм підбору варіанту Розкладу Університету, враховуючи всі вхідні дані та обмеження. Вхідними даними є список Студентів, список Груп, список Викладачів, </w:t>
-      </w:r>
-      <w:r>
-        <w:rPr>
-          <w:sz w:val="32"/>
-        </w:rPr>
-        <w:t xml:space="preserve">список </w:t>
-      </w:r>
-      <w:r>
-        <w:rPr>
-          <w:sz w:val="32"/>
-        </w:rPr>
-        <w:t xml:space="preserve">Курсів, </w:t>
-      </w:r>
-      <w:r>
-        <w:rPr>
-          <w:sz w:val="32"/>
-        </w:rPr>
-        <w:t xml:space="preserve">список </w:t>
-      </w:r>
-      <w:r>
-        <w:rPr>
-          <w:sz w:val="32"/>
-        </w:rPr>
-        <w:t>Аудиторій та Навчальна програма.</w:t>
-      </w:r>
-      <w:r>
-        <w:rPr>
-          <w:sz w:val="32"/>
-        </w:rPr>
-        <w:t xml:space="preserve"> У випадку , якщо не вдалося згенерувати розклад, виводиться повідомлення із вказанням що треба виправити перед наступною спробою. Нприклад: «Не вистачає вільних </w:t>
-      </w:r>
-      <w:r>
-        <w:rPr>
-          <w:sz w:val="32"/>
-        </w:rPr>
-        <w:lastRenderedPageBreak/>
-        <w:t>аудиторій» чи «Не вистачає викладачів» тощо. При вдалій спробі згенерувати розклад, відкривається автоматично вкладка з розкладом і відображається згенерований розклад.</w:t>
-      </w:r>
-    </w:p>
-    <w:p>
-      <w:pPr>
-        <w:rPr>
-          <w:sz w:val="32"/>
-        </w:rPr>
-      </w:pPr>
-    </w:p>
-    <w:p>
-      <w:pPr>
-        <w:rPr>
-          <w:sz w:val="32"/>
-        </w:rPr>
-      </w:pPr>
+        <w:t>Мінімальна кількість курсів для одної групи має бути 7.</w:t>
+      </w:r>
+    </w:p>
+    <w:p>
+      <w:pPr>
+        <w:rPr>
+          <w:sz w:val="32"/>
+        </w:rPr>
+      </w:pPr>
+      <w:r>
+        <w:rPr>
+          <w:sz w:val="32"/>
+        </w:rPr>
+        <w:t>Біля таблиці (можливо праворуч) є кнопка «Згенерувати випадкову навчальну програму» - це для тестових цілей. При натисканні на ячейку з цифрою відбувається редагування цієї цифри. Внизу під таблицею є велика кнопка «Згенерувати Розклад Університету», натиснувши на яку виконується алгоритм підбору варіанту Розкладу Університету, враховуючи всі вхідні дані та обмеження. Вхідними даними є список Студентів, список Груп, список Викладачів, список Курсів, список Аудиторій та Навчальна програма. У випадку , якщо не вдалося згенерувати розклад, виводиться повідомлення із вказанням що треба виправити перед наступною спробою. Нприклад: «Не вистачає вільних аудиторій» чи «Не вистачає викладачів» тощо. При вдалій спробі згенерувати розклад, відкривається автоматично вкладка з розкладом і відображається згенерований розклад.</w:t>
+      </w:r>
     </w:p>
     <w:p>
       <w:pPr>

</xml_diff>